<commit_message>
Updated README and Demo video, added schematic
</commit_message>
<xml_diff>
--- a/Report.docx
+++ b/Report.docx
@@ -318,31 +318,7 @@
           <w:sz w:val="24"/>
           <w:szCs w:val="24"/>
         </w:rPr>
-        <w:t xml:space="preserve">3D printers </w:t>
-      </w:r>
-      <w:r>
-        <w:rPr>
-          <w:rFonts w:ascii="Times New Roman" w:hAnsi="Times New Roman" w:cs="Times New Roman"/>
-          <w:sz w:val="24"/>
-          <w:szCs w:val="24"/>
-        </w:rPr>
-        <w:t xml:space="preserve">can be very </w:t>
-      </w:r>
-      <w:r>
-        <w:rPr>
-          <w:rFonts w:ascii="Times New Roman" w:hAnsi="Times New Roman" w:cs="Times New Roman"/>
-          <w:sz w:val="24"/>
-          <w:szCs w:val="24"/>
-        </w:rPr>
-        <w:t>susceptible to failure due to external factors</w:t>
-      </w:r>
-      <w:r>
-        <w:rPr>
-          <w:rFonts w:ascii="Times New Roman" w:hAnsi="Times New Roman" w:cs="Times New Roman"/>
-          <w:sz w:val="24"/>
-          <w:szCs w:val="24"/>
-        </w:rPr>
-        <w:t>. This</w:t>
+        <w:t>3D printers can be very susceptible to failure due to external factors. This</w:t>
       </w:r>
       <w:r>
         <w:rPr>
@@ -438,7 +414,39 @@
           <w:sz w:val="24"/>
           <w:szCs w:val="24"/>
         </w:rPr>
-        <w:t>failures using simple and affordable electrical components combined into an all-in-one IoT sensing device. This device logs data, and seamlessly pairs to its partner application on a mobile device to supply live updates as well as it's backlog of locally recorded data. This wireless IoT device can be used to actively monitor live ambient room conditions, or to leave running independently so that readings can be requested later date.</w:t>
+        <w:t>failures using simple and affordable electrical components combined into an all-in-one IoT sensing device. This device logs data, and seamlessly pairs to its partner application on a mobile device to supply live updates as well as it's backlog of locally recorded data. This wireless IoT device can be used to actively monitor live ambient room conditions, or to leave running independently so that readings can be requested</w:t>
+      </w:r>
+      <w:r>
+        <w:rPr>
+          <w:rFonts w:ascii="Times New Roman" w:hAnsi="Times New Roman" w:cs="Times New Roman"/>
+          <w:sz w:val="24"/>
+          <w:szCs w:val="24"/>
+        </w:rPr>
+        <w:t xml:space="preserve"> by the user</w:t>
+      </w:r>
+      <w:r>
+        <w:rPr>
+          <w:rFonts w:ascii="Times New Roman" w:hAnsi="Times New Roman" w:cs="Times New Roman"/>
+          <w:sz w:val="24"/>
+          <w:szCs w:val="24"/>
+        </w:rPr>
+        <w:t xml:space="preserve"> later </w:t>
+      </w:r>
+      <w:r>
+        <w:rPr>
+          <w:rFonts w:ascii="Times New Roman" w:hAnsi="Times New Roman" w:cs="Times New Roman"/>
+          <w:sz w:val="24"/>
+          <w:szCs w:val="24"/>
+        </w:rPr>
+        <w:t>time</w:t>
+      </w:r>
+      <w:r>
+        <w:rPr>
+          <w:rFonts w:ascii="Times New Roman" w:hAnsi="Times New Roman" w:cs="Times New Roman"/>
+          <w:sz w:val="24"/>
+          <w:szCs w:val="24"/>
+        </w:rPr>
+        <w:t>.</w:t>
       </w:r>
     </w:p>
     <w:p>
@@ -821,7 +829,23 @@
           <w:sz w:val="24"/>
           <w:szCs w:val="24"/>
         </w:rPr>
-        <w:t xml:space="preserve">it can very easily cause the model to warp mid-print. SLA printers do not suffer from these same issues, but the </w:t>
+        <w:t xml:space="preserve">it can very easily cause the model to </w:t>
+      </w:r>
+      <w:r>
+        <w:rPr>
+          <w:rFonts w:ascii="Times New Roman" w:hAnsi="Times New Roman" w:cs="Times New Roman"/>
+          <w:sz w:val="24"/>
+          <w:szCs w:val="24"/>
+        </w:rPr>
+        <w:t xml:space="preserve">severely </w:t>
+      </w:r>
+      <w:r>
+        <w:rPr>
+          <w:rFonts w:ascii="Times New Roman" w:hAnsi="Times New Roman" w:cs="Times New Roman"/>
+          <w:sz w:val="24"/>
+          <w:szCs w:val="24"/>
+        </w:rPr>
+        <w:t xml:space="preserve">warp mid-print. SLA printers do not suffer from these same issues, </w:t>
       </w:r>
       <w:r>
         <w:rPr>
@@ -830,7 +854,7 @@
           <w:szCs w:val="24"/>
         </w:rPr>
         <w:lastRenderedPageBreak/>
-        <w:t>UV resin is very sensitive to UV light. Any source of UV will actively degrade the resin as I handle it</w:t>
+        <w:t>but the UV resin is very sensitive to UV light. Any source of UV will actively degrade the resin as I handle it</w:t>
       </w:r>
       <w:r>
         <w:rPr>
@@ -1622,6 +1646,16 @@
           <w:sz w:val="24"/>
           <w:szCs w:val="24"/>
         </w:rPr>
+        <w:t>GY</w:t>
+      </w:r>
+      <w:r>
+        <w:rPr>
+          <w:rFonts w:ascii="Times New Roman" w:hAnsi="Times New Roman" w:cs="Times New Roman"/>
+          <w:i/>
+          <w:iCs/>
+          <w:sz w:val="24"/>
+          <w:szCs w:val="24"/>
+        </w:rPr>
         <w:t>ML8511 Sensor:</w:t>
       </w:r>
     </w:p>
@@ -1936,6 +1970,14 @@
           <w:sz w:val="24"/>
           <w:szCs w:val="24"/>
         </w:rPr>
+        <w:t>GY</w:t>
+      </w:r>
+      <w:r>
+        <w:rPr>
+          <w:rFonts w:ascii="Times New Roman" w:hAnsi="Times New Roman" w:cs="Times New Roman"/>
+          <w:sz w:val="24"/>
+          <w:szCs w:val="24"/>
+        </w:rPr>
         <w:t>ML</w:t>
       </w:r>
       <w:r>
@@ -2187,25 +2229,7 @@
           <w:sz w:val="24"/>
           <w:szCs w:val="24"/>
         </w:rPr>
-        <w:t xml:space="preserve">is a quartz oscillator chip with a built in I2C connection and </w:t>
-      </w:r>
-      <w:proofErr w:type="gramStart"/>
-      <w:r>
-        <w:rPr>
-          <w:rFonts w:ascii="Times New Roman" w:hAnsi="Times New Roman" w:cs="Times New Roman"/>
-          <w:sz w:val="24"/>
-          <w:szCs w:val="24"/>
-        </w:rPr>
-        <w:t>2023 coin</w:t>
-      </w:r>
-      <w:proofErr w:type="gramEnd"/>
-      <w:r>
-        <w:rPr>
-          <w:rFonts w:ascii="Times New Roman" w:hAnsi="Times New Roman" w:cs="Times New Roman"/>
-          <w:sz w:val="24"/>
-          <w:szCs w:val="24"/>
-        </w:rPr>
-        <w:t xml:space="preserve"> cell battery</w:t>
+        <w:t>is a quartz oscillator chip with a built in I2C connection and 2023 coin cell battery</w:t>
       </w:r>
       <w:r>
         <w:rPr>
@@ -2513,16 +2537,14 @@
         </w:rPr>
         <w:t xml:space="preserve"> was selected. The Pico W datasheet does not list current draw </w:t>
       </w:r>
-      <w:proofErr w:type="gramStart"/>
-      <w:r>
-        <w:rPr>
-          <w:rFonts w:ascii="Times New Roman" w:hAnsi="Times New Roman" w:cs="Times New Roman"/>
-          <w:sz w:val="24"/>
-          <w:szCs w:val="24"/>
-        </w:rPr>
-        <w:t>statistics</w:t>
-      </w:r>
-      <w:proofErr w:type="gramEnd"/>
+      <w:r>
+        <w:rPr>
+          <w:rFonts w:ascii="Times New Roman" w:hAnsi="Times New Roman" w:cs="Times New Roman"/>
+          <w:sz w:val="24"/>
+          <w:szCs w:val="24"/>
+        </w:rPr>
+        <w:t>statistics,</w:t>
+      </w:r>
       <w:r>
         <w:rPr>
           <w:rFonts w:ascii="Times New Roman" w:hAnsi="Times New Roman" w:cs="Times New Roman"/>
@@ -2800,7 +2822,6 @@
         </w:rPr>
         <w:t>(</w:t>
       </w:r>
-      <w:proofErr w:type="gramStart"/>
       <w:r>
         <w:rPr>
           <w:rFonts w:ascii="Times New Roman" w:hAnsi="Times New Roman" w:cs="Times New Roman"/>
@@ -2810,7 +2831,6 @@
         </w:rPr>
         <w:t>i.e.</w:t>
       </w:r>
-      <w:proofErr w:type="gramEnd"/>
       <w:r>
         <w:rPr>
           <w:rFonts w:ascii="Times New Roman" w:hAnsi="Times New Roman" w:cs="Times New Roman"/>
@@ -2874,19 +2894,8 @@
           <w:sz w:val="24"/>
           <w:szCs w:val="24"/>
         </w:rPr>
-        <w:t xml:space="preserve"> a Shaw </w:t>
-      </w:r>
-      <w:proofErr w:type="gramStart"/>
-      <w:r>
-        <w:rPr>
-          <w:rFonts w:ascii="Times New Roman" w:hAnsi="Times New Roman" w:cs="Times New Roman"/>
-          <w:color w:val="000000"/>
-          <w:sz w:val="24"/>
-          <w:szCs w:val="24"/>
-        </w:rPr>
-        <w:t>customer</w:t>
-      </w:r>
-      <w:proofErr w:type="gramEnd"/>
+        <w:t xml:space="preserve"> a Shaw customer</w:t>
+      </w:r>
       <w:r>
         <w:rPr>
           <w:rFonts w:ascii="Times New Roman" w:hAnsi="Times New Roman" w:cs="Times New Roman"/>
@@ -3065,25 +3074,7 @@
             <w:sz w:val="24"/>
             <w:szCs w:val="24"/>
           </w:rPr>
-          <w:t>https://github.com/mcauser/micropytho</w:t>
-        </w:r>
-        <w:r>
-          <w:rPr>
-            <w:rStyle w:val="Hyperlink"/>
-            <w:rFonts w:ascii="Times New Roman" w:hAnsi="Times New Roman" w:cs="Times New Roman"/>
-            <w:sz w:val="24"/>
-            <w:szCs w:val="24"/>
-          </w:rPr>
-          <w:t>n</w:t>
-        </w:r>
-        <w:r>
-          <w:rPr>
-            <w:rStyle w:val="Hyperlink"/>
-            <w:rFonts w:ascii="Times New Roman" w:hAnsi="Times New Roman" w:cs="Times New Roman"/>
-            <w:sz w:val="24"/>
-            <w:szCs w:val="24"/>
-          </w:rPr>
-          <w:t>-tinyrtc-i2c</w:t>
+          <w:t>https://github.com/mcauser/micropython-tinyrtc-i2c</w:t>
         </w:r>
       </w:hyperlink>
       <w:r>
@@ -3178,17 +3169,15 @@
         </w:rPr>
         <w:t xml:space="preserve"> Unity does incur some processing overhead but </w:t>
       </w:r>
-      <w:proofErr w:type="gramStart"/>
-      <w:r>
-        <w:rPr>
-          <w:rFonts w:ascii="Times New Roman" w:hAnsi="Times New Roman" w:cs="Times New Roman"/>
-          <w:color w:val="000000"/>
-          <w:sz w:val="24"/>
-          <w:szCs w:val="24"/>
-        </w:rPr>
-        <w:t>overall,</w:t>
-      </w:r>
-      <w:proofErr w:type="gramEnd"/>
+      <w:r>
+        <w:rPr>
+          <w:rFonts w:ascii="Times New Roman" w:hAnsi="Times New Roman" w:cs="Times New Roman"/>
+          <w:color w:val="000000"/>
+          <w:sz w:val="24"/>
+          <w:szCs w:val="24"/>
+        </w:rPr>
+        <w:t>overall;</w:t>
+      </w:r>
       <w:r>
         <w:rPr>
           <w:rFonts w:ascii="Times New Roman" w:hAnsi="Times New Roman" w:cs="Times New Roman"/>
@@ -3258,18 +3247,8 @@
           <w:iCs/>
           <w:color w:val="000000"/>
         </w:rPr>
-        <w:t xml:space="preserve">By </w:t>
-      </w:r>
-      <w:proofErr w:type="spellStart"/>
-      <w:r>
-        <w:rPr>
-          <w:i/>
-          <w:iCs/>
-          <w:color w:val="000000"/>
-        </w:rPr>
-        <w:t>Newtonsoft</w:t>
-      </w:r>
-      <w:proofErr w:type="spellEnd"/>
+        <w:t>By Newtonsoft</w:t>
+      </w:r>
       <w:r>
         <w:rPr>
           <w:color w:val="000000"/>
@@ -3347,18 +3326,8 @@
           <w:color w:val="000000"/>
         </w:rPr>
         <w:lastRenderedPageBreak/>
-        <w:t xml:space="preserve">By Freya </w:t>
-      </w:r>
-      <w:proofErr w:type="spellStart"/>
-      <w:r>
-        <w:rPr>
-          <w:i/>
-          <w:iCs/>
-          <w:color w:val="000000"/>
-        </w:rPr>
-        <w:t>Holmér</w:t>
-      </w:r>
-      <w:proofErr w:type="spellEnd"/>
+        <w:t>By Freya Holmér</w:t>
+      </w:r>
       <w:r>
         <w:rPr>
           <w:b/>
@@ -3554,9 +3523,242 @@
           <w:sz w:val="24"/>
           <w:szCs w:val="24"/>
         </w:rPr>
+        <w:t xml:space="preserve"> OctoPi</w:t>
+      </w:r>
+      <w:r>
+        <w:rPr>
+          <w:rFonts w:ascii="Times New Roman" w:hAnsi="Times New Roman" w:cs="Times New Roman"/>
+          <w:sz w:val="24"/>
+          <w:szCs w:val="24"/>
+        </w:rPr>
+        <w:t xml:space="preserve"> uses this method, albeit on much more powerful</w:t>
+      </w:r>
+      <w:r>
+        <w:rPr>
+          <w:rFonts w:ascii="Times New Roman" w:hAnsi="Times New Roman" w:cs="Times New Roman"/>
+          <w:sz w:val="24"/>
+          <w:szCs w:val="24"/>
+        </w:rPr>
+        <w:t xml:space="preserve"> Raspberry Pi</w:t>
+      </w:r>
+      <w:r>
+        <w:rPr>
+          <w:rFonts w:ascii="Times New Roman" w:hAnsi="Times New Roman" w:cs="Times New Roman"/>
+          <w:sz w:val="24"/>
+          <w:szCs w:val="24"/>
+        </w:rPr>
+        <w:t xml:space="preserve"> hardware.</w:t>
+      </w:r>
+      <w:r>
+        <w:rPr>
+          <w:rFonts w:ascii="Times New Roman" w:hAnsi="Times New Roman" w:cs="Times New Roman"/>
+          <w:sz w:val="24"/>
+          <w:szCs w:val="24"/>
+        </w:rPr>
+        <w:t xml:space="preserve"> This is a </w:t>
+      </w:r>
+      <w:r>
+        <w:rPr>
+          <w:rFonts w:ascii="Times New Roman" w:hAnsi="Times New Roman" w:cs="Times New Roman"/>
+          <w:sz w:val="24"/>
+          <w:szCs w:val="24"/>
+        </w:rPr>
+        <w:t>usable</w:t>
+      </w:r>
+      <w:r>
+        <w:rPr>
+          <w:rFonts w:ascii="Times New Roman" w:hAnsi="Times New Roman" w:cs="Times New Roman"/>
+          <w:sz w:val="24"/>
+          <w:szCs w:val="24"/>
+        </w:rPr>
         <w:t xml:space="preserve"> </w:t>
       </w:r>
-      <w:proofErr w:type="spellStart"/>
+      <w:r>
+        <w:rPr>
+          <w:rFonts w:ascii="Times New Roman" w:hAnsi="Times New Roman" w:cs="Times New Roman"/>
+          <w:sz w:val="24"/>
+          <w:szCs w:val="24"/>
+        </w:rPr>
+        <w:t>solution,</w:t>
+      </w:r>
+      <w:r>
+        <w:rPr>
+          <w:rFonts w:ascii="Times New Roman" w:hAnsi="Times New Roman" w:cs="Times New Roman"/>
+          <w:sz w:val="24"/>
+          <w:szCs w:val="24"/>
+        </w:rPr>
+        <w:t xml:space="preserve"> and the Pico W</w:t>
+      </w:r>
+      <w:r>
+        <w:rPr>
+          <w:rFonts w:ascii="Times New Roman" w:hAnsi="Times New Roman" w:cs="Times New Roman"/>
+          <w:sz w:val="24"/>
+          <w:szCs w:val="24"/>
+        </w:rPr>
+        <w:t xml:space="preserve"> can handle </w:t>
+      </w:r>
+      <w:r>
+        <w:rPr>
+          <w:rFonts w:ascii="Times New Roman" w:hAnsi="Times New Roman" w:cs="Times New Roman"/>
+          <w:sz w:val="24"/>
+          <w:szCs w:val="24"/>
+        </w:rPr>
+        <w:t xml:space="preserve">lightweight </w:t>
+      </w:r>
+      <w:r>
+        <w:rPr>
+          <w:rFonts w:ascii="Times New Roman" w:hAnsi="Times New Roman" w:cs="Times New Roman"/>
+          <w:sz w:val="24"/>
+          <w:szCs w:val="24"/>
+        </w:rPr>
+        <w:t>webserver requests, but I feel as though it is very restricting. A webserver places the data handling and presentation into</w:t>
+      </w:r>
+      <w:r>
+        <w:rPr>
+          <w:rFonts w:ascii="Times New Roman" w:hAnsi="Times New Roman" w:cs="Times New Roman"/>
+          <w:sz w:val="24"/>
+          <w:szCs w:val="24"/>
+        </w:rPr>
+        <w:t xml:space="preserve"> scripts sent to the client</w:t>
+      </w:r>
+      <w:r>
+        <w:rPr>
+          <w:rFonts w:ascii="Times New Roman" w:hAnsi="Times New Roman" w:cs="Times New Roman"/>
+          <w:sz w:val="24"/>
+          <w:szCs w:val="24"/>
+        </w:rPr>
+        <w:t xml:space="preserve">, and in turn with </w:t>
+      </w:r>
+      <w:r>
+        <w:rPr>
+          <w:rFonts w:ascii="Times New Roman" w:hAnsi="Times New Roman" w:cs="Times New Roman"/>
+          <w:sz w:val="24"/>
+          <w:szCs w:val="24"/>
+        </w:rPr>
+        <w:t xml:space="preserve">the </w:t>
+      </w:r>
+      <w:r>
+        <w:rPr>
+          <w:rFonts w:ascii="Times New Roman" w:hAnsi="Times New Roman" w:cs="Times New Roman"/>
+          <w:sz w:val="24"/>
+          <w:szCs w:val="24"/>
+        </w:rPr>
+        <w:t xml:space="preserve">rising project complexity </w:t>
+      </w:r>
+      <w:r>
+        <w:rPr>
+          <w:rFonts w:ascii="Times New Roman" w:hAnsi="Times New Roman" w:cs="Times New Roman"/>
+          <w:sz w:val="24"/>
+          <w:szCs w:val="24"/>
+        </w:rPr>
+        <w:t>forces the</w:t>
+      </w:r>
+      <w:r>
+        <w:rPr>
+          <w:rFonts w:ascii="Times New Roman" w:hAnsi="Times New Roman" w:cs="Times New Roman"/>
+          <w:sz w:val="24"/>
+          <w:szCs w:val="24"/>
+        </w:rPr>
+        <w:t xml:space="preserve"> Pico W to fulfill larger and larger HTTP requests. The average simplistic HTTP webpage requires magnitudes more data to be transmitted compared to the measurements themselves. </w:t>
+      </w:r>
+      <w:r>
+        <w:rPr>
+          <w:rFonts w:ascii="Times New Roman" w:hAnsi="Times New Roman" w:cs="Times New Roman"/>
+          <w:sz w:val="24"/>
+          <w:szCs w:val="24"/>
+        </w:rPr>
+        <w:t>To prioritize the measurements, we need to implement a lightweight proprietary networking solution onto the Pico to offload all presentation overhead onto another device.</w:t>
+      </w:r>
+      <w:r>
+        <w:rPr>
+          <w:rFonts w:ascii="Times New Roman" w:hAnsi="Times New Roman" w:cs="Times New Roman"/>
+          <w:sz w:val="24"/>
+          <w:szCs w:val="24"/>
+        </w:rPr>
+        <w:t xml:space="preserve"> </w:t>
+      </w:r>
+      <w:r>
+        <w:rPr>
+          <w:rFonts w:ascii="Times New Roman" w:hAnsi="Times New Roman" w:cs="Times New Roman"/>
+          <w:sz w:val="24"/>
+          <w:szCs w:val="24"/>
+        </w:rPr>
+        <w:t>My networking solution interfaces with any mobile phone to present the user with a seamless two-way connection that receives data and send out sensor control requests.</w:t>
+      </w:r>
+    </w:p>
+    <w:p>
+      <w:pPr>
+        <w:spacing w:line="480" w:lineRule="auto"/>
+        <w:rPr>
+          <w:rFonts w:ascii="Times New Roman" w:hAnsi="Times New Roman" w:cs="Times New Roman"/>
+          <w:sz w:val="24"/>
+          <w:szCs w:val="24"/>
+        </w:rPr>
+      </w:pPr>
+      <w:r>
+        <w:rPr>
+          <w:rFonts w:ascii="Times New Roman" w:hAnsi="Times New Roman" w:cs="Times New Roman"/>
+          <w:sz w:val="24"/>
+          <w:szCs w:val="24"/>
+        </w:rPr>
+        <w:lastRenderedPageBreak/>
+        <w:tab/>
+        <w:t>I decided on creating a simple proprietary TCP-based JSON networking protocol for data transmission, and a UDP broadcasting protocol used for network discovery. When both the user’s mobile device and the Pico are on the same network the mobile device will periodically broadcast a small JSON-encoded UDP datagram on port 51519 like so:</w:t>
+      </w:r>
+    </w:p>
+    <w:p>
+      <w:pPr>
+        <w:spacing w:line="480" w:lineRule="auto"/>
+        <w:ind w:firstLine="720"/>
+        <w:rPr>
+          <w:rFonts w:ascii="Times New Roman" w:hAnsi="Times New Roman" w:cs="Times New Roman"/>
+          <w:sz w:val="24"/>
+          <w:szCs w:val="24"/>
+        </w:rPr>
+      </w:pPr>
+      <w:r>
+        <w:rPr>
+          <w:rFonts w:ascii="Times New Roman" w:hAnsi="Times New Roman" w:cs="Times New Roman"/>
+          <w:sz w:val="24"/>
+          <w:szCs w:val="24"/>
+        </w:rPr>
+        <w:t>{"ID":"PicoCast","iter":12,"ip":"10.0.0.170","port":51520}</w:t>
+      </w:r>
+    </w:p>
+    <w:p>
+      <w:pPr>
+        <w:spacing w:line="480" w:lineRule="auto"/>
+        <w:rPr>
+          <w:rFonts w:ascii="Times New Roman" w:hAnsi="Times New Roman" w:cs="Times New Roman"/>
+          <w:color w:val="000000"/>
+          <w:sz w:val="24"/>
+          <w:szCs w:val="24"/>
+        </w:rPr>
+      </w:pPr>
+      <w:r>
+        <w:rPr>
+          <w:rFonts w:ascii="Times New Roman" w:hAnsi="Times New Roman" w:cs="Times New Roman"/>
+          <w:sz w:val="24"/>
+          <w:szCs w:val="24"/>
+        </w:rPr>
+        <w:t>This datagram contains an ID, a counter, and the address the data logging server is currently being hosted on with</w:t>
+      </w:r>
+      <w:r>
+        <w:rPr>
+          <w:rFonts w:ascii="Times New Roman" w:hAnsi="Times New Roman" w:cs="Times New Roman"/>
+          <w:sz w:val="24"/>
+          <w:szCs w:val="24"/>
+        </w:rPr>
+        <w:t>in</w:t>
+      </w:r>
+      <w:r>
+        <w:rPr>
+          <w:rFonts w:ascii="Times New Roman" w:hAnsi="Times New Roman" w:cs="Times New Roman"/>
+          <w:sz w:val="24"/>
+          <w:szCs w:val="24"/>
+        </w:rPr>
+        <w:t xml:space="preserve"> the mobile device. This is implemented with the C# </w:t>
+      </w:r>
       <w:r>
         <w:rPr>
           <w:rFonts w:ascii="Times New Roman" w:hAnsi="Times New Roman" w:cs="Times New Roman"/>
@@ -3565,223 +3767,8 @@
           <w:sz w:val="24"/>
           <w:szCs w:val="24"/>
         </w:rPr>
-        <w:t>OctoPi</w:t>
-      </w:r>
-      <w:proofErr w:type="spellEnd"/>
-      <w:r>
-        <w:rPr>
-          <w:rFonts w:ascii="Times New Roman" w:hAnsi="Times New Roman" w:cs="Times New Roman"/>
-          <w:sz w:val="24"/>
-          <w:szCs w:val="24"/>
-        </w:rPr>
-        <w:t xml:space="preserve"> uses this method, albeit on much more powerful</w:t>
-      </w:r>
-      <w:r>
-        <w:rPr>
-          <w:rFonts w:ascii="Times New Roman" w:hAnsi="Times New Roman" w:cs="Times New Roman"/>
-          <w:sz w:val="24"/>
-          <w:szCs w:val="24"/>
-        </w:rPr>
-        <w:t xml:space="preserve"> Raspberry Pi</w:t>
-      </w:r>
-      <w:r>
-        <w:rPr>
-          <w:rFonts w:ascii="Times New Roman" w:hAnsi="Times New Roman" w:cs="Times New Roman"/>
-          <w:sz w:val="24"/>
-          <w:szCs w:val="24"/>
-        </w:rPr>
-        <w:t xml:space="preserve"> hardware.</w:t>
-      </w:r>
-      <w:r>
-        <w:rPr>
-          <w:rFonts w:ascii="Times New Roman" w:hAnsi="Times New Roman" w:cs="Times New Roman"/>
-          <w:sz w:val="24"/>
-          <w:szCs w:val="24"/>
-        </w:rPr>
-        <w:t xml:space="preserve"> This is a </w:t>
-      </w:r>
-      <w:r>
-        <w:rPr>
-          <w:rFonts w:ascii="Times New Roman" w:hAnsi="Times New Roman" w:cs="Times New Roman"/>
-          <w:sz w:val="24"/>
-          <w:szCs w:val="24"/>
-        </w:rPr>
-        <w:t>usable</w:t>
-      </w:r>
-      <w:r>
-        <w:rPr>
-          <w:rFonts w:ascii="Times New Roman" w:hAnsi="Times New Roman" w:cs="Times New Roman"/>
-          <w:sz w:val="24"/>
-          <w:szCs w:val="24"/>
-        </w:rPr>
-        <w:t xml:space="preserve"> </w:t>
-      </w:r>
-      <w:r>
-        <w:rPr>
-          <w:rFonts w:ascii="Times New Roman" w:hAnsi="Times New Roman" w:cs="Times New Roman"/>
-          <w:sz w:val="24"/>
-          <w:szCs w:val="24"/>
-        </w:rPr>
-        <w:t>solution,</w:t>
-      </w:r>
-      <w:r>
-        <w:rPr>
-          <w:rFonts w:ascii="Times New Roman" w:hAnsi="Times New Roman" w:cs="Times New Roman"/>
-          <w:sz w:val="24"/>
-          <w:szCs w:val="24"/>
-        </w:rPr>
-        <w:t xml:space="preserve"> and the Pico W</w:t>
-      </w:r>
-      <w:r>
-        <w:rPr>
-          <w:rFonts w:ascii="Times New Roman" w:hAnsi="Times New Roman" w:cs="Times New Roman"/>
-          <w:sz w:val="24"/>
-          <w:szCs w:val="24"/>
-        </w:rPr>
-        <w:t xml:space="preserve"> can handle </w:t>
-      </w:r>
-      <w:r>
-        <w:rPr>
-          <w:rFonts w:ascii="Times New Roman" w:hAnsi="Times New Roman" w:cs="Times New Roman"/>
-          <w:sz w:val="24"/>
-          <w:szCs w:val="24"/>
-        </w:rPr>
-        <w:t>webserver requests, but I feel as though it is very restricting. A webserver places the data handling and presentation into</w:t>
-      </w:r>
-      <w:r>
-        <w:rPr>
-          <w:rFonts w:ascii="Times New Roman" w:hAnsi="Times New Roman" w:cs="Times New Roman"/>
-          <w:sz w:val="24"/>
-          <w:szCs w:val="24"/>
-        </w:rPr>
-        <w:t xml:space="preserve"> scripts sent to the client</w:t>
-      </w:r>
-      <w:r>
-        <w:rPr>
-          <w:rFonts w:ascii="Times New Roman" w:hAnsi="Times New Roman" w:cs="Times New Roman"/>
-          <w:sz w:val="24"/>
-          <w:szCs w:val="24"/>
-        </w:rPr>
-        <w:t xml:space="preserve">, and in turn with the rising project complexity </w:t>
-      </w:r>
-      <w:r>
-        <w:rPr>
-          <w:rFonts w:ascii="Times New Roman" w:hAnsi="Times New Roman" w:cs="Times New Roman"/>
-          <w:sz w:val="24"/>
-          <w:szCs w:val="24"/>
-        </w:rPr>
-        <w:t>forces the</w:t>
-      </w:r>
-      <w:r>
-        <w:rPr>
-          <w:rFonts w:ascii="Times New Roman" w:hAnsi="Times New Roman" w:cs="Times New Roman"/>
-          <w:sz w:val="24"/>
-          <w:szCs w:val="24"/>
-        </w:rPr>
-        <w:t xml:space="preserve"> Pico W to fulfill larger and larger HTTP requests. The average simplistic HTTP webpage requires magnitudes more data to be transmitted compared to the measurements themselves. </w:t>
-      </w:r>
-      <w:r>
-        <w:rPr>
-          <w:rFonts w:ascii="Times New Roman" w:hAnsi="Times New Roman" w:cs="Times New Roman"/>
-          <w:sz w:val="24"/>
-          <w:szCs w:val="24"/>
-        </w:rPr>
-        <w:t>To prioritize the measurements, we need to implement a lightweight proprietary networking solution onto the Pico to offload all presentation overhead onto another device. My networking solution interfaces with any mobile phone to present the user with a seamless two-way connection that receives data and send out sensor control requests.</w:t>
-      </w:r>
-    </w:p>
-    <w:p>
-      <w:pPr>
-        <w:spacing w:line="480" w:lineRule="auto"/>
-        <w:rPr>
-          <w:rFonts w:ascii="Times New Roman" w:hAnsi="Times New Roman" w:cs="Times New Roman"/>
-          <w:sz w:val="24"/>
-          <w:szCs w:val="24"/>
-        </w:rPr>
-      </w:pPr>
-      <w:r>
-        <w:rPr>
-          <w:rFonts w:ascii="Times New Roman" w:hAnsi="Times New Roman" w:cs="Times New Roman"/>
-          <w:sz w:val="24"/>
-          <w:szCs w:val="24"/>
-        </w:rPr>
-        <w:tab/>
-        <w:t xml:space="preserve">I decided on creating a simple proprietary TCP-based JSON networking protocol for data transmission, and a UDP broadcasting protocol used for network discovery. When both the </w:t>
-      </w:r>
-      <w:r>
-        <w:rPr>
-          <w:rFonts w:ascii="Times New Roman" w:hAnsi="Times New Roman" w:cs="Times New Roman"/>
-          <w:sz w:val="24"/>
-          <w:szCs w:val="24"/>
-        </w:rPr>
-        <w:lastRenderedPageBreak/>
-        <w:t>user’s mobile device and the Pico are on the same network the mobile device will periodically broadcast a small JSON-encoded UDP datagram on port 51519 like so:</w:t>
-      </w:r>
-    </w:p>
-    <w:p>
-      <w:pPr>
-        <w:spacing w:line="480" w:lineRule="auto"/>
-        <w:ind w:firstLine="720"/>
-        <w:rPr>
-          <w:rFonts w:ascii="Times New Roman" w:hAnsi="Times New Roman" w:cs="Times New Roman"/>
-          <w:sz w:val="24"/>
-          <w:szCs w:val="24"/>
-        </w:rPr>
-      </w:pPr>
-      <w:r>
-        <w:rPr>
-          <w:rFonts w:ascii="Times New Roman" w:hAnsi="Times New Roman" w:cs="Times New Roman"/>
-          <w:sz w:val="24"/>
-          <w:szCs w:val="24"/>
-        </w:rPr>
-        <w:t>{"ID":"PicoCast","iter":12,"ip":"10.0.0.170","port":51520}</w:t>
-      </w:r>
-    </w:p>
-    <w:p>
-      <w:pPr>
-        <w:spacing w:line="480" w:lineRule="auto"/>
-        <w:rPr>
-          <w:rFonts w:ascii="Times New Roman" w:hAnsi="Times New Roman" w:cs="Times New Roman"/>
-          <w:color w:val="000000"/>
-          <w:sz w:val="24"/>
-          <w:szCs w:val="24"/>
-        </w:rPr>
-      </w:pPr>
-      <w:r>
-        <w:rPr>
-          <w:rFonts w:ascii="Times New Roman" w:hAnsi="Times New Roman" w:cs="Times New Roman"/>
-          <w:sz w:val="24"/>
-          <w:szCs w:val="24"/>
-        </w:rPr>
-        <w:t>This datagram contains an ID, a counter, and the address the data logging server is currently being hosted on with</w:t>
-      </w:r>
-      <w:r>
-        <w:rPr>
-          <w:rFonts w:ascii="Times New Roman" w:hAnsi="Times New Roman" w:cs="Times New Roman"/>
-          <w:sz w:val="24"/>
-          <w:szCs w:val="24"/>
-        </w:rPr>
-        <w:t>in</w:t>
-      </w:r>
-      <w:r>
-        <w:rPr>
-          <w:rFonts w:ascii="Times New Roman" w:hAnsi="Times New Roman" w:cs="Times New Roman"/>
-          <w:sz w:val="24"/>
-          <w:szCs w:val="24"/>
-        </w:rPr>
-        <w:t xml:space="preserve"> the mobile device. This is implemented with the C# </w:t>
-      </w:r>
-      <w:proofErr w:type="spellStart"/>
-      <w:r>
-        <w:rPr>
-          <w:rFonts w:ascii="Times New Roman" w:hAnsi="Times New Roman" w:cs="Times New Roman"/>
-          <w:i/>
-          <w:iCs/>
-          <w:sz w:val="24"/>
-          <w:szCs w:val="24"/>
-        </w:rPr>
         <w:t>UdpClient</w:t>
       </w:r>
-      <w:proofErr w:type="spellEnd"/>
       <w:r>
         <w:rPr>
           <w:rFonts w:ascii="Times New Roman" w:hAnsi="Times New Roman" w:cs="Times New Roman"/>
@@ -4126,6 +4113,7 @@
                 <w:sz w:val="24"/>
                 <w:szCs w:val="24"/>
               </w:rPr>
+              <w:lastRenderedPageBreak/>
               <w:t>MES</w:t>
             </w:r>
           </w:p>
@@ -4187,7 +4175,6 @@
                 <w:sz w:val="24"/>
                 <w:szCs w:val="24"/>
               </w:rPr>
-              <w:lastRenderedPageBreak/>
               <w:t>DATA</w:t>
             </w:r>
           </w:p>
@@ -4406,13 +4393,6 @@
           <w:szCs w:val="24"/>
         </w:rPr>
         <w:tab/>
-      </w:r>
-      <w:r>
-        <w:rPr>
-          <w:rFonts w:ascii="Times New Roman" w:hAnsi="Times New Roman" w:cs="Times New Roman"/>
-          <w:sz w:val="24"/>
-          <w:szCs w:val="24"/>
-        </w:rPr>
         <w:t>{"TIME": 11, "TEMP": 25.2, "HUM": 29.6, "UV": 0.2643453}</w:t>
       </w:r>
     </w:p>
@@ -4552,7 +4532,10 @@
                               <w:t xml:space="preserve">Source: </w:t>
                             </w:r>
                             <w:r>
-                              <w:t>My Unity Editor Window</w:t>
+                              <w:t>The</w:t>
+                            </w:r>
+                            <w:r>
+                              <w:t xml:space="preserve"> Unity Editor Window</w:t>
                             </w:r>
                           </w:p>
                         </w:txbxContent>
@@ -4588,7 +4571,10 @@
                         <w:t xml:space="preserve">Source: </w:t>
                       </w:r>
                       <w:r>
-                        <w:t>My Unity Editor Window</w:t>
+                        <w:t>The</w:t>
+                      </w:r>
+                      <w:r>
+                        <w:t xml:space="preserve"> Unity Editor Window</w:t>
                       </w:r>
                     </w:p>
                   </w:txbxContent>
@@ -4624,9 +4610,9 @@
           <w:szCs w:val="24"/>
         </w:rPr>
         <w:drawing>
-          <wp:inline distT="0" distB="0" distL="0" distR="0" wp14:anchorId="199421F2" wp14:editId="33BB17D2">
-            <wp:extent cx="5934075" cy="2343150"/>
-            <wp:effectExtent l="0" t="0" r="9525" b="0"/>
+          <wp:inline distT="0" distB="0" distL="0" distR="0" wp14:anchorId="199421F2" wp14:editId="11E7F1EA">
+            <wp:extent cx="5419725" cy="2140052"/>
+            <wp:effectExtent l="0" t="0" r="0" b="0"/>
             <wp:docPr id="11" name="Picture 11" descr="Text&#10;&#10;Description automatically generated"/>
             <wp:cNvGraphicFramePr>
               <a:graphicFrameLocks xmlns:a="http://schemas.openxmlformats.org/drawingml/2006/main" noChangeAspect="1"/>
@@ -4656,7 +4642,7 @@
                   <pic:spPr bwMode="auto">
                     <a:xfrm>
                       <a:off x="0" y="0"/>
-                      <a:ext cx="5934075" cy="2343150"/>
+                      <a:ext cx="5425170" cy="2142202"/>
                     </a:xfrm>
                     <a:prstGeom prst="rect">
                       <a:avLst/>
@@ -4953,14 +4939,42 @@
         </w:rPr>
         <w:t xml:space="preserve"> The configuration I have put in place gives live transmitted sensing at a 1s interval for active app usage, and passive locally recorded Pico sensing at a 20s interval for long-term recording.</w:t>
       </w:r>
-    </w:p>
-    <w:p>
-      <w:pPr>
-        <w:spacing w:line="480" w:lineRule="auto"/>
+      <w:r>
+        <w:rPr>
+          <w:rFonts w:ascii="Times New Roman" w:hAnsi="Times New Roman" w:cs="Times New Roman"/>
+          <w:sz w:val="24"/>
+          <w:szCs w:val="24"/>
+        </w:rPr>
+        <w:t xml:space="preserve"> Please see the included </w:t>
+      </w:r>
+      <w:r>
         <w:rPr>
           <w:rFonts w:ascii="Times New Roman" w:hAnsi="Times New Roman" w:cs="Times New Roman"/>
           <w:b/>
           <w:bCs/>
+          <w:i/>
+          <w:iCs/>
+          <w:sz w:val="24"/>
+          <w:szCs w:val="24"/>
+        </w:rPr>
+        <w:t>AppDemonstration.mp4</w:t>
+      </w:r>
+      <w:r>
+        <w:rPr>
+          <w:rFonts w:ascii="Times New Roman" w:hAnsi="Times New Roman" w:cs="Times New Roman"/>
+          <w:sz w:val="24"/>
+          <w:szCs w:val="24"/>
+        </w:rPr>
+        <w:t xml:space="preserve"> to see a real-time demonstration of the system</w:t>
+      </w:r>
+    </w:p>
+    <w:p>
+      <w:pPr>
+        <w:spacing w:line="480" w:lineRule="auto"/>
+        <w:rPr>
+          <w:rFonts w:ascii="Times New Roman" w:hAnsi="Times New Roman" w:cs="Times New Roman"/>
+          <w:b/>
+          <w:bCs/>
           <w:sz w:val="24"/>
           <w:szCs w:val="24"/>
         </w:rPr>
@@ -4973,15 +4987,15 @@
           <w:szCs w:val="24"/>
         </w:rPr>
         <w:drawing>
-          <wp:anchor distT="0" distB="0" distL="114300" distR="114300" simplePos="0" relativeHeight="251673600" behindDoc="0" locked="0" layoutInCell="1" allowOverlap="1" wp14:anchorId="69A9EBC1" wp14:editId="4FB5AA8C">
+          <wp:anchor distT="0" distB="0" distL="114300" distR="114300" simplePos="0" relativeHeight="251673600" behindDoc="0" locked="0" layoutInCell="1" allowOverlap="1" wp14:anchorId="69A9EBC1" wp14:editId="77F7D991">
             <wp:simplePos x="0" y="0"/>
             <wp:positionH relativeFrom="margin">
-              <wp:posOffset>3400425</wp:posOffset>
+              <wp:posOffset>3638550</wp:posOffset>
             </wp:positionH>
             <wp:positionV relativeFrom="paragraph">
               <wp:posOffset>254635</wp:posOffset>
             </wp:positionV>
-            <wp:extent cx="2402840" cy="5238750"/>
+            <wp:extent cx="2254250" cy="4914900"/>
             <wp:effectExtent l="0" t="0" r="0" b="0"/>
             <wp:wrapSquare wrapText="bothSides"/>
             <wp:docPr id="13" name="Picture 13"/>
@@ -5013,7 +5027,7 @@
                   <pic:spPr bwMode="auto">
                     <a:xfrm>
                       <a:off x="0" y="0"/>
-                      <a:ext cx="2402840" cy="5238750"/>
+                      <a:ext cx="2254250" cy="4914900"/>
                     </a:xfrm>
                     <a:prstGeom prst="rect">
                       <a:avLst/>
@@ -5062,13 +5076,13 @@
         <mc:AlternateContent>
           <mc:Choice Requires="wps">
             <w:drawing>
-              <wp:anchor distT="0" distB="0" distL="114300" distR="114300" simplePos="0" relativeHeight="251680768" behindDoc="0" locked="0" layoutInCell="1" allowOverlap="1" wp14:anchorId="194D9703" wp14:editId="63C6746B">
+              <wp:anchor distT="0" distB="0" distL="114300" distR="114300" simplePos="0" relativeHeight="251680768" behindDoc="0" locked="0" layoutInCell="1" allowOverlap="1" wp14:anchorId="194D9703" wp14:editId="7BBD086D">
                 <wp:simplePos x="0" y="0"/>
                 <wp:positionH relativeFrom="column">
-                  <wp:posOffset>3486150</wp:posOffset>
+                  <wp:posOffset>3581400</wp:posOffset>
                 </wp:positionH>
                 <wp:positionV relativeFrom="paragraph">
-                  <wp:posOffset>5064760</wp:posOffset>
+                  <wp:posOffset>4813300</wp:posOffset>
                 </wp:positionV>
                 <wp:extent cx="1914525" cy="635"/>
                 <wp:effectExtent l="0" t="0" r="0" b="0"/>
@@ -5107,10 +5121,7 @@
                               </w:rPr>
                             </w:pPr>
                             <w:r>
-                              <w:t xml:space="preserve">Source: </w:t>
-                            </w:r>
-                            <w:r>
-                              <w:t>My mobile application running on a Samsung Galaxy S20 FE 5G</w:t>
+                              <w:t>Source: My mobile application running on a Samsung Galaxy S20 FE 5G</w:t>
                             </w:r>
                           </w:p>
                         </w:txbxContent>
@@ -5129,7 +5140,7 @@
           </mc:Choice>
           <mc:Fallback>
             <w:pict>
-              <v:shape w14:anchorId="194D9703" id="Text Box 22" o:spid="_x0000_s1033" type="#_x0000_t202" style="position:absolute;margin-left:274.5pt;margin-top:398.8pt;width:150.75pt;height:.05pt;z-index:251680768;visibility:visible;mso-wrap-style:square;mso-wrap-distance-left:9pt;mso-wrap-distance-top:0;mso-wrap-distance-right:9pt;mso-wrap-distance-bottom:0;mso-position-horizontal:absolute;mso-position-horizontal-relative:text;mso-position-vertical:absolute;mso-position-vertical-relative:text;v-text-anchor:top" o:gfxdata="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" stroked="f">
+              <v:shape w14:anchorId="194D9703" id="Text Box 22" o:spid="_x0000_s1033" type="#_x0000_t202" style="position:absolute;margin-left:282pt;margin-top:379pt;width:150.75pt;height:.05pt;z-index:251680768;visibility:visible;mso-wrap-style:square;mso-wrap-distance-left:9pt;mso-wrap-distance-top:0;mso-wrap-distance-right:9pt;mso-wrap-distance-bottom:0;mso-position-horizontal:absolute;mso-position-horizontal-relative:text;mso-position-vertical:absolute;mso-position-vertical-relative:text;v-text-anchor:top" o:gfxdata="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" stroked="f">
                 <v:textbox style="mso-fit-shape-to-text:t" inset="0,0,0,0">
                   <w:txbxContent>
                     <w:p>
@@ -5143,10 +5154,7 @@
                         </w:rPr>
                       </w:pPr>
                       <w:r>
-                        <w:t xml:space="preserve">Source: </w:t>
-                      </w:r>
-                      <w:r>
-                        <w:t>My mobile application running on a Samsung Galaxy S20 FE 5G</w:t>
+                        <w:t>Source: My mobile application running on a Samsung Galaxy S20 FE 5G</w:t>
                       </w:r>
                     </w:p>
                   </w:txbxContent>
@@ -5490,25 +5498,7 @@
           <w:sz w:val="24"/>
           <w:szCs w:val="24"/>
         </w:rPr>
-        <w:t xml:space="preserve">(GPIO29) was read. This was a very difficult issue to track down, but in the </w:t>
-      </w:r>
-      <w:proofErr w:type="gramStart"/>
-      <w:r>
-        <w:rPr>
-          <w:rFonts w:ascii="Times New Roman" w:hAnsi="Times New Roman" w:cs="Times New Roman"/>
-          <w:sz w:val="24"/>
-          <w:szCs w:val="24"/>
-        </w:rPr>
-        <w:t>end</w:t>
-      </w:r>
-      <w:proofErr w:type="gramEnd"/>
-      <w:r>
-        <w:rPr>
-          <w:rFonts w:ascii="Times New Roman" w:hAnsi="Times New Roman" w:cs="Times New Roman"/>
-          <w:sz w:val="24"/>
-          <w:szCs w:val="24"/>
-        </w:rPr>
-        <w:t xml:space="preserve"> it was determined that a small quirk of the Pi Pico W is that it can not have WLAN active while reading system voltage. I do not know the reason for this, but it is not easy to get around. The only possible solutions would be to disable WLAN momentarily to read VSYS before reenabling it. I felt as though this would very tough to implement without determining the user experience, so battery level reading was omitted from the project. Because the Pico LiPo shim includes a battery cut-off circuit the device will simply be prevented from starting if the battery is dead. If a user wishes to perform a longer logging session, then they will have to ensure they have charged the device beforehand.</w:t>
+        <w:t>(GPIO29) was read. This was a very difficult issue to track down, but in the end it was determined that a small quirk of the Pi Pico W is that it can not have WLAN active while reading system voltage. I do not know the reason for this, but it is not easy to get around. The only possible solutions would be to disable WLAN momentarily to read VSYS before reenabling it. I felt as though this would very tough to implement without determining the user experience, so battery level reading was omitted from the project. Because the Pico LiPo shim includes a battery cut-off circuit the device will simply be prevented from starting if the battery is dead. If a user wishes to perform a longer logging session, then they will have to ensure they have charged the device beforehand.</w:t>
       </w:r>
     </w:p>
     <w:p>
@@ -5568,10 +5558,7 @@
                               <w:pStyle w:val="Caption"/>
                             </w:pPr>
                             <w:r>
-                              <w:t xml:space="preserve">Source: </w:t>
-                            </w:r>
-                            <w:r>
-                              <w:t>DS1307 Datasheet</w:t>
+                              <w:t>Source: DS1307 Datasheet</w:t>
                             </w:r>
                           </w:p>
                         </w:txbxContent>
@@ -5604,10 +5591,7 @@
                         <w:pStyle w:val="Caption"/>
                       </w:pPr>
                       <w:r>
-                        <w:t xml:space="preserve">Source: </w:t>
-                      </w:r>
-                      <w:r>
-                        <w:t>DS1307 Datasheet</w:t>
+                        <w:t>Source: DS1307 Datasheet</w:t>
                       </w:r>
                     </w:p>
                   </w:txbxContent>
@@ -5969,7 +5953,7 @@
           <w:sz w:val="24"/>
           <w:szCs w:val="24"/>
         </w:rPr>
-        <w:t xml:space="preserve"> The purpose of this project was to create a wireless IoT device that I could use toy easily log data, and I have completed the code and hardware implementations required. </w:t>
+        <w:t xml:space="preserve"> The purpose of this project was to create a wireless IoT device that I could use to easily log data, and I have completed the code and hardware implementations required. </w:t>
       </w:r>
       <w:r>
         <w:rPr>
@@ -6082,10 +6066,7 @@
                               </w:rPr>
                             </w:pPr>
                             <w:r>
-                              <w:t xml:space="preserve">Source: </w:t>
-                            </w:r>
-                            <w:r>
-                              <w:t>Created and Rendered for this project in Blender, by Jacob Diaz.</w:t>
+                              <w:t>Source: Created and Rendered for this project in Blender, by Jacob Diaz.</w:t>
                             </w:r>
                           </w:p>
                         </w:txbxContent>
@@ -6122,10 +6103,7 @@
                         </w:rPr>
                       </w:pPr>
                       <w:r>
-                        <w:t xml:space="preserve">Source: </w:t>
-                      </w:r>
-                      <w:r>
-                        <w:t>Created and Rendered for this project in Blender, by Jacob Diaz.</w:t>
+                        <w:t>Source: Created and Rendered for this project in Blender, by Jacob Diaz.</w:t>
                       </w:r>
                     </w:p>
                   </w:txbxContent>
@@ -6400,27 +6378,7 @@
           <w:szCs w:val="24"/>
           <w:lang w:val="en-US"/>
         </w:rPr>
-        <w:t xml:space="preserve">components, as well as snap-fit tabs to keep it closed. This </w:t>
-      </w:r>
-      <w:proofErr w:type="gramStart"/>
-      <w:r>
-        <w:rPr>
-          <w:rFonts w:ascii="Times New Roman" w:hAnsi="Times New Roman" w:cs="Times New Roman"/>
-          <w:sz w:val="24"/>
-          <w:szCs w:val="24"/>
-          <w:lang w:val="en-US"/>
-        </w:rPr>
-        <w:t>particular enclosure</w:t>
-      </w:r>
-      <w:proofErr w:type="gramEnd"/>
-      <w:r>
-        <w:rPr>
-          <w:rFonts w:ascii="Times New Roman" w:hAnsi="Times New Roman" w:cs="Times New Roman"/>
-          <w:sz w:val="24"/>
-          <w:szCs w:val="24"/>
-          <w:lang w:val="en-US"/>
-        </w:rPr>
-        <w:t xml:space="preserve"> is large enough to </w:t>
+        <w:t xml:space="preserve">components, as well as snap-fit tabs to keep it closed. This particular enclosure is large enough to </w:t>
       </w:r>
       <w:r>
         <w:rPr>
@@ -6471,9 +6429,8 @@
           <w:szCs w:val="24"/>
           <w:lang w:val="en-US"/>
         </w:rPr>
-        <w:t xml:space="preserve"> When this project was just starting earlier in the semester, I ran into a lot of networking issues. The Pico could not talk to my other </w:t>
-      </w:r>
-      <w:proofErr w:type="gramStart"/>
+        <w:t xml:space="preserve"> When this project was just starting earlier in the semester I ran into a lot of networking issues. The Pico could not talk to my other </w:t>
+      </w:r>
       <w:r>
         <w:rPr>
           <w:rFonts w:ascii="Times New Roman" w:hAnsi="Times New Roman" w:cs="Times New Roman"/>
@@ -6481,9 +6438,8 @@
           <w:szCs w:val="24"/>
           <w:lang w:val="en-US"/>
         </w:rPr>
-        <w:t>devices</w:t>
-      </w:r>
-      <w:proofErr w:type="gramEnd"/>
+        <w:t>devices,</w:t>
+      </w:r>
       <w:r>
         <w:rPr>
           <w:rFonts w:ascii="Times New Roman" w:hAnsi="Times New Roman" w:cs="Times New Roman"/>
@@ -6679,61 +6635,7 @@
           <w:sz w:val="24"/>
           <w:szCs w:val="24"/>
         </w:rPr>
-        <w:t xml:space="preserve"> to implement and having multiple sensors available within the app’s UI would </w:t>
-      </w:r>
-      <w:proofErr w:type="gramStart"/>
-      <w:r>
-        <w:rPr>
-          <w:rFonts w:ascii="Times New Roman" w:hAnsi="Times New Roman" w:cs="Times New Roman"/>
-          <w:sz w:val="24"/>
-          <w:szCs w:val="24"/>
-        </w:rPr>
-        <w:t>open up</w:t>
-      </w:r>
-      <w:proofErr w:type="gramEnd"/>
-      <w:r>
-        <w:rPr>
-          <w:rFonts w:ascii="Times New Roman" w:hAnsi="Times New Roman" w:cs="Times New Roman"/>
-          <w:sz w:val="24"/>
-          <w:szCs w:val="24"/>
-        </w:rPr>
-        <w:t xml:space="preserve"> a lot more use-cases past the initial 3D printing applications. Some </w:t>
-      </w:r>
-      <w:proofErr w:type="spellStart"/>
-      <w:r>
-        <w:rPr>
-          <w:rFonts w:ascii="Times New Roman" w:hAnsi="Times New Roman" w:cs="Times New Roman"/>
-          <w:sz w:val="24"/>
-          <w:szCs w:val="24"/>
-        </w:rPr>
-        <w:t>Picos</w:t>
-      </w:r>
-      <w:proofErr w:type="spellEnd"/>
-      <w:r>
-        <w:rPr>
-          <w:rFonts w:ascii="Times New Roman" w:hAnsi="Times New Roman" w:cs="Times New Roman"/>
-          <w:sz w:val="24"/>
-          <w:szCs w:val="24"/>
-        </w:rPr>
-        <w:t xml:space="preserve"> could automatically act as sensors and some </w:t>
-      </w:r>
-      <w:proofErr w:type="spellStart"/>
-      <w:r>
-        <w:rPr>
-          <w:rFonts w:ascii="Times New Roman" w:hAnsi="Times New Roman" w:cs="Times New Roman"/>
-          <w:sz w:val="24"/>
-          <w:szCs w:val="24"/>
-        </w:rPr>
-        <w:t>Picos</w:t>
-      </w:r>
-      <w:proofErr w:type="spellEnd"/>
-      <w:r>
-        <w:rPr>
-          <w:rFonts w:ascii="Times New Roman" w:hAnsi="Times New Roman" w:cs="Times New Roman"/>
-          <w:sz w:val="24"/>
-          <w:szCs w:val="24"/>
-        </w:rPr>
-        <w:t xml:space="preserve"> could </w:t>
+        <w:t xml:space="preserve"> to implement and having multiple sensors available within the app’s UI would open up a lot more use-cases past the initial 3D printing applications. Some Picos could automatically act as sensors and some Picos could </w:t>
       </w:r>
       <w:r>
         <w:rPr>
@@ -6857,25 +6759,7 @@
           <w:sz w:val="24"/>
           <w:szCs w:val="24"/>
         </w:rPr>
-        <w:t xml:space="preserve"> memory flashing requirement. I believe many consumer smart home devices solve this by hosting a small </w:t>
-      </w:r>
-      <w:proofErr w:type="spellStart"/>
-      <w:r>
-        <w:rPr>
-          <w:rFonts w:ascii="Times New Roman" w:hAnsi="Times New Roman" w:cs="Times New Roman"/>
-          <w:sz w:val="24"/>
-          <w:szCs w:val="24"/>
-        </w:rPr>
-        <w:t>WiFi</w:t>
-      </w:r>
-      <w:proofErr w:type="spellEnd"/>
-      <w:r>
-        <w:rPr>
-          <w:rFonts w:ascii="Times New Roman" w:hAnsi="Times New Roman" w:cs="Times New Roman"/>
-          <w:sz w:val="24"/>
-          <w:szCs w:val="24"/>
-        </w:rPr>
-        <w:t xml:space="preserve"> network on the smart device itself. The app then connects to the smart device’s network, provides credentials and then the smart device can log into the real home network. I do</w:t>
+        <w:t xml:space="preserve"> memory flashing requirement. I believe many consumer smart home devices solve this by hosting a small WiFi network on the smart device itself. The app then connects to the smart device’s network, provides credentials and then the smart device can log into the real home network. I do</w:t>
       </w:r>
       <w:r>
         <w:rPr>
@@ -7072,25 +6956,7 @@
           <w:sz w:val="24"/>
           <w:szCs w:val="24"/>
         </w:rPr>
-        <w:t xml:space="preserve"> the light is negligible, but at </w:t>
-      </w:r>
-      <w:proofErr w:type="gramStart"/>
-      <w:r>
-        <w:rPr>
-          <w:rFonts w:ascii="Times New Roman" w:hAnsi="Times New Roman" w:cs="Times New Roman"/>
-          <w:sz w:val="24"/>
-          <w:szCs w:val="24"/>
-        </w:rPr>
-        <w:t>a distance of 1</w:t>
-      </w:r>
-      <w:proofErr w:type="gramEnd"/>
-      <w:r>
-        <w:rPr>
-          <w:rFonts w:ascii="Times New Roman" w:hAnsi="Times New Roman" w:cs="Times New Roman"/>
-          <w:sz w:val="24"/>
-          <w:szCs w:val="24"/>
-        </w:rPr>
-        <w:t xml:space="preserve"> foot I can register a UV index of 3.5 which can burn me in 25 minutes! With enough time if I was curing something on my desk while I worked, I could </w:t>
+        <w:t xml:space="preserve"> the light is negligible, but at a distance of 1 foot I can register a UV index of 3.5 which can burn me in 25 minutes! With enough time if I was curing something on my desk while I worked, I could </w:t>
       </w:r>
       <w:r>
         <w:rPr>

</xml_diff>